<commit_message>
add string tricks and mongodb
</commit_message>
<xml_diff>
--- a/MONGODB AGGREGATE.docx
+++ b/MONGODB AGGREGATE.docx
@@ -521,8 +521,6 @@
         </w:rPr>
         <w:br w:type="page"/>
       </w:r>
-      <w:bookmarkStart w:id="0" w:name="_GoBack"/>
-      <w:bookmarkEnd w:id="0"/>
     </w:p>
     <w:p>
       <w:pPr>
@@ -892,7 +890,7 @@
           <w:szCs w:val="24"/>
         </w:rPr>
       </w:pPr>
-      <w:bookmarkStart w:id="1" w:name="_Toc60676625"/>
+      <w:bookmarkStart w:id="0" w:name="_Toc60676625"/>
       <w:r>
         <w:rPr>
           <w:rFonts w:ascii="Tahoma" w:eastAsia="Times New Roman" w:hAnsi="Tahoma" w:cs="Tahoma"/>
@@ -903,7 +901,7 @@
         </w:rPr>
         <w:t>$match:</w:t>
       </w:r>
-      <w:bookmarkEnd w:id="1"/>
+      <w:bookmarkEnd w:id="0"/>
     </w:p>
     <w:p>
       <w:pPr>
@@ -998,7 +996,7 @@
           <w:szCs w:val="24"/>
         </w:rPr>
       </w:pPr>
-      <w:bookmarkStart w:id="2" w:name="_Toc60676626"/>
+      <w:bookmarkStart w:id="1" w:name="_Toc60676626"/>
       <w:r>
         <w:rPr>
           <w:rFonts w:ascii="Tahoma" w:eastAsia="Times New Roman" w:hAnsi="Tahoma" w:cs="Tahoma"/>
@@ -1009,7 +1007,7 @@
         </w:rPr>
         <w:t>$group:</w:t>
       </w:r>
-      <w:bookmarkEnd w:id="2"/>
+      <w:bookmarkEnd w:id="1"/>
     </w:p>
     <w:p>
       <w:pPr>
@@ -1220,7 +1218,7 @@
           <w:szCs w:val="24"/>
         </w:rPr>
       </w:pPr>
-      <w:bookmarkStart w:id="3" w:name="_Toc60676627"/>
+      <w:bookmarkStart w:id="2" w:name="_Toc60676627"/>
       <w:r>
         <w:rPr>
           <w:rFonts w:ascii="Tahoma" w:eastAsia="Times New Roman" w:hAnsi="Tahoma" w:cs="Tahoma"/>
@@ -1231,7 +1229,7 @@
         </w:rPr>
         <w:t>$count</w:t>
       </w:r>
-      <w:bookmarkEnd w:id="3"/>
+      <w:bookmarkEnd w:id="2"/>
     </w:p>
     <w:p>
       <w:pPr>
@@ -1418,7 +1416,7 @@
           <w:szCs w:val="24"/>
         </w:rPr>
       </w:pPr>
-      <w:bookmarkStart w:id="4" w:name="_Toc60676628"/>
+      <w:bookmarkStart w:id="3" w:name="_Toc60676628"/>
       <w:r>
         <w:rPr>
           <w:rFonts w:ascii="Tahoma" w:eastAsia="Times New Roman" w:hAnsi="Tahoma" w:cs="Tahoma"/>
@@ -1429,7 +1427,7 @@
         </w:rPr>
         <w:t>$sort</w:t>
       </w:r>
-      <w:bookmarkEnd w:id="4"/>
+      <w:bookmarkEnd w:id="3"/>
     </w:p>
     <w:p>
       <w:pPr>
@@ -1559,7 +1557,7 @@
           <w:szCs w:val="24"/>
         </w:rPr>
       </w:pPr>
-      <w:bookmarkStart w:id="5" w:name="_Toc60676629"/>
+      <w:bookmarkStart w:id="4" w:name="_Toc60676629"/>
       <w:r>
         <w:rPr>
           <w:rFonts w:ascii="Tahoma" w:eastAsia="Times New Roman" w:hAnsi="Tahoma" w:cs="Tahoma"/>
@@ -1570,7 +1568,7 @@
         </w:rPr>
         <w:t>$project</w:t>
       </w:r>
-      <w:bookmarkEnd w:id="5"/>
+      <w:bookmarkEnd w:id="4"/>
     </w:p>
     <w:p>
       <w:pPr>
@@ -1969,16 +1967,26 @@
     </w:p>
     <w:p>
       <w:pPr>
-        <w:rPr>
-          <w:rFonts w:ascii="Tahoma" w:hAnsi="Tahoma" w:cs="Tahoma"/>
-          <w:sz w:val="24"/>
-          <w:szCs w:val="24"/>
-        </w:rPr>
-      </w:pPr>
-      <w:r>
-        <w:rPr>
-          <w:rFonts w:ascii="Tahoma" w:hAnsi="Tahoma" w:cs="Tahoma"/>
-          <w:sz w:val="24"/>
+        <w:pStyle w:val="ListParagraph"/>
+        <w:numPr>
+          <w:ilvl w:val="0"/>
+          <w:numId w:val="1"/>
+        </w:numPr>
+        <w:outlineLvl w:val="0"/>
+        <w:rPr>
+          <w:rFonts w:ascii="Tahoma" w:eastAsia="Times New Roman" w:hAnsi="Tahoma" w:cs="Tahoma"/>
+          <w:b/>
+          <w:color w:val="222222"/>
+          <w:sz w:val="32"/>
+          <w:szCs w:val="24"/>
+        </w:rPr>
+      </w:pPr>
+      <w:r>
+        <w:rPr>
+          <w:rFonts w:ascii="Tahoma" w:eastAsia="Times New Roman" w:hAnsi="Tahoma" w:cs="Tahoma"/>
+          <w:b/>
+          <w:color w:val="222222"/>
+          <w:sz w:val="32"/>
           <w:szCs w:val="24"/>
         </w:rPr>
         <w:lastRenderedPageBreak/>
@@ -2070,6 +2078,218 @@
           </wp:inline>
         </w:drawing>
       </w:r>
+    </w:p>
+    <w:p>
+      <w:pPr>
+        <w:pStyle w:val="ListParagraph"/>
+        <w:numPr>
+          <w:ilvl w:val="0"/>
+          <w:numId w:val="1"/>
+        </w:numPr>
+        <w:outlineLvl w:val="0"/>
+        <w:rPr>
+          <w:rFonts w:ascii="Tahoma" w:eastAsia="Times New Roman" w:hAnsi="Tahoma" w:cs="Tahoma"/>
+          <w:b/>
+          <w:color w:val="222222"/>
+          <w:sz w:val="32"/>
+          <w:szCs w:val="24"/>
+        </w:rPr>
+      </w:pPr>
+      <w:r>
+        <w:rPr>
+          <w:rFonts w:ascii="Tahoma" w:eastAsia="Times New Roman" w:hAnsi="Tahoma" w:cs="Tahoma"/>
+          <w:b/>
+          <w:color w:val="222222"/>
+          <w:sz w:val="32"/>
+          <w:szCs w:val="24"/>
+        </w:rPr>
+        <w:t>$sum</w:t>
+      </w:r>
+    </w:p>
+    <w:p>
+      <w:pPr>
+        <w:rPr>
+          <w:rFonts w:ascii="Tahoma" w:hAnsi="Tahoma" w:cs="Tahoma"/>
+          <w:sz w:val="24"/>
+          <w:szCs w:val="24"/>
+        </w:rPr>
+      </w:pPr>
+      <w:r>
+        <w:rPr>
+          <w:rFonts w:ascii="Tahoma" w:hAnsi="Tahoma" w:cs="Tahoma"/>
+          <w:sz w:val="24"/>
+          <w:szCs w:val="24"/>
+        </w:rPr>
+        <w:t>Tính tổng. Nếu {$sum: 1} thì sẽ tính tổng các records</w:t>
+      </w:r>
+    </w:p>
+    <w:p>
+      <w:pPr>
+        <w:rPr>
+          <w:rFonts w:ascii="Tahoma" w:hAnsi="Tahoma" w:cs="Tahoma"/>
+          <w:sz w:val="24"/>
+          <w:szCs w:val="24"/>
+        </w:rPr>
+      </w:pPr>
+      <w:r>
+        <w:rPr>
+          <w:rFonts w:ascii="Tahoma" w:hAnsi="Tahoma" w:cs="Tahoma"/>
+          <w:sz w:val="24"/>
+          <w:szCs w:val="24"/>
+        </w:rPr>
+        <w:t>Nếu {$sum: &lt;expression&gt;} thì sẽ tính tổng theo value của &lt;expression&gt; đ</w:t>
+      </w:r>
+      <w:bookmarkStart w:id="5" w:name="_GoBack"/>
+      <w:bookmarkEnd w:id="5"/>
+      <w:r>
+        <w:rPr>
+          <w:rFonts w:ascii="Tahoma" w:hAnsi="Tahoma" w:cs="Tahoma"/>
+          <w:sz w:val="24"/>
+          <w:szCs w:val="24"/>
+        </w:rPr>
+        <w:t>ó</w:t>
+      </w:r>
+    </w:p>
+    <w:p>
+      <w:pPr>
+        <w:pStyle w:val="ListParagraph"/>
+        <w:numPr>
+          <w:ilvl w:val="0"/>
+          <w:numId w:val="1"/>
+        </w:numPr>
+        <w:outlineLvl w:val="0"/>
+        <w:rPr>
+          <w:rFonts w:ascii="Tahoma" w:eastAsia="Times New Roman" w:hAnsi="Tahoma" w:cs="Tahoma"/>
+          <w:b/>
+          <w:color w:val="222222"/>
+          <w:sz w:val="32"/>
+          <w:szCs w:val="24"/>
+        </w:rPr>
+      </w:pPr>
+      <w:r>
+        <w:rPr>
+          <w:rFonts w:ascii="Tahoma" w:eastAsia="Times New Roman" w:hAnsi="Tahoma" w:cs="Tahoma"/>
+          <w:b/>
+          <w:color w:val="222222"/>
+          <w:sz w:val="32"/>
+          <w:szCs w:val="24"/>
+        </w:rPr>
+        <w:t>$skip</w:t>
+      </w:r>
+    </w:p>
+    <w:p>
+      <w:pPr>
+        <w:rPr>
+          <w:rFonts w:ascii="Tahoma" w:hAnsi="Tahoma" w:cs="Tahoma"/>
+          <w:sz w:val="24"/>
+          <w:szCs w:val="24"/>
+        </w:rPr>
+      </w:pPr>
+      <w:r>
+        <w:rPr>
+          <w:rFonts w:ascii="Tahoma" w:hAnsi="Tahoma" w:cs="Tahoma"/>
+          <w:sz w:val="24"/>
+          <w:szCs w:val="24"/>
+        </w:rPr>
+        <w:t>Được dùng với limit để phân trang</w:t>
+      </w:r>
+    </w:p>
+    <w:p>
+      <w:pPr>
+        <w:rPr>
+          <w:rFonts w:ascii="Tahoma" w:hAnsi="Tahoma" w:cs="Tahoma"/>
+          <w:sz w:val="24"/>
+          <w:szCs w:val="24"/>
+        </w:rPr>
+      </w:pPr>
+      <w:r>
+        <w:rPr>
+          <w:rFonts w:ascii="Tahoma" w:hAnsi="Tahoma" w:cs="Tahoma"/>
+          <w:sz w:val="24"/>
+          <w:szCs w:val="24"/>
+        </w:rPr>
+        <w:t>Như tên thì nó sẽ skip/bỏ đi các records dựa trên value của $skip ($skip: 21 bỏ 21 lấy record thử 22 trở đi)</w:t>
+      </w:r>
+    </w:p>
+    <w:p>
+      <w:pPr>
+        <w:rPr>
+          <w:rFonts w:ascii="Tahoma" w:hAnsi="Tahoma" w:cs="Tahoma"/>
+          <w:sz w:val="24"/>
+          <w:szCs w:val="24"/>
+        </w:rPr>
+      </w:pPr>
+      <w:r>
+        <w:rPr>
+          <w:rFonts w:ascii="Tahoma" w:hAnsi="Tahoma" w:cs="Tahoma"/>
+          <w:sz w:val="24"/>
+          <w:szCs w:val="24"/>
+        </w:rPr>
+        <w:t>Tip: skip bắt đầu từ 0 nên khi kết hợp $limit sẽ có expression:</w:t>
+      </w:r>
+      <w:r>
+        <w:rPr>
+          <w:rFonts w:ascii="Tahoma" w:hAnsi="Tahoma" w:cs="Tahoma"/>
+          <w:sz w:val="24"/>
+          <w:szCs w:val="24"/>
+        </w:rPr>
+        <w:t xml:space="preserve"> </w:t>
+      </w:r>
+      <w:r>
+        <w:rPr>
+          <w:rFonts w:ascii="Tahoma" w:hAnsi="Tahoma" w:cs="Tahoma"/>
+          <w:sz w:val="24"/>
+          <w:szCs w:val="24"/>
+        </w:rPr>
+        <w:t>$skip</w:t>
+      </w:r>
+      <w:r>
+        <w:rPr>
+          <w:rFonts w:ascii="Tahoma" w:hAnsi="Tahoma" w:cs="Tahoma"/>
+          <w:sz w:val="24"/>
+          <w:szCs w:val="24"/>
+        </w:rPr>
+        <w:t xml:space="preserve">: </w:t>
+      </w:r>
+      <w:r>
+        <w:rPr>
+          <w:rFonts w:ascii="Consolas" w:hAnsi="Consolas"/>
+          <w:color w:val="242729"/>
+          <w:sz w:val="20"/>
+          <w:szCs w:val="20"/>
+          <w:highlight w:val="yellow"/>
+          <w:shd w:val="clear" w:color="auto" w:fill="E4E6E8"/>
+        </w:rPr>
+        <w:t>(page</w:t>
+      </w:r>
+      <w:r>
+        <w:rPr>
+          <w:rFonts w:ascii="Consolas" w:hAnsi="Consolas"/>
+          <w:color w:val="242729"/>
+          <w:sz w:val="20"/>
+          <w:szCs w:val="20"/>
+          <w:highlight w:val="yellow"/>
+          <w:shd w:val="clear" w:color="auto" w:fill="E4E6E8"/>
+        </w:rPr>
+        <w:t>-1)*pageSize</w:t>
+      </w:r>
+      <w:r>
+        <w:rPr>
+          <w:rFonts w:ascii="Tahoma" w:hAnsi="Tahoma" w:cs="Tahoma"/>
+          <w:sz w:val="24"/>
+          <w:szCs w:val="24"/>
+        </w:rPr>
+        <w:t xml:space="preserve"> </w:t>
+      </w:r>
+    </w:p>
+    <w:p>
+      <w:pPr>
+        <w:rPr>
+          <w:rFonts w:ascii="Tahoma" w:hAnsi="Tahoma" w:cs="Tahoma"/>
+          <w:sz w:val="24"/>
+          <w:szCs w:val="24"/>
+        </w:rPr>
+      </w:pPr>
     </w:p>
     <w:sectPr>
       <w:pgSz w:w="12240" w:h="15840"/>
@@ -3217,7 +3437,7 @@
 </file>
 
 <file path=customXml/itemProps1.xml><?xml version="1.0" encoding="utf-8"?>
-<ds:datastoreItem xmlns:ds="http://schemas.openxmlformats.org/officeDocument/2006/customXml" ds:itemID="{7CD2F670-1BC8-497E-B612-8F1CB66C5A76}">
+<ds:datastoreItem xmlns:ds="http://schemas.openxmlformats.org/officeDocument/2006/customXml" ds:itemID="{AA2BEA4F-202A-4605-888F-3971AEC3F1BE}">
   <ds:schemaRefs>
     <ds:schemaRef ds:uri="http://schemas.openxmlformats.org/officeDocument/2006/bibliography"/>
   </ds:schemaRefs>

</xml_diff>